<commit_message>
finished scrum meeting S1c
</commit_message>
<xml_diff>
--- a/homework/meeting template.docx
+++ b/homework/meeting template.docx
@@ -214,6 +214,26 @@
       <w:pPr>
         <w:pStyle w:val="ListParagraph"/>
         <w:numPr>
+          <w:ilvl w:val="2"/>
+          <w:numId w:val="2"/>
+        </w:numPr>
+        <w:rPr>
+          <w:sz w:val="24"/>
+          <w:szCs w:val="24"/>
+        </w:rPr>
+      </w:pPr>
+      <w:r>
+        <w:rPr>
+          <w:sz w:val="24"/>
+          <w:szCs w:val="24"/>
+        </w:rPr>
+        <w:t>DASfgSDFasdfsa</w:t>
+      </w:r>
+    </w:p>
+    <w:p>
+      <w:pPr>
+        <w:pStyle w:val="ListParagraph"/>
+        <w:numPr>
           <w:ilvl w:val="1"/>
           <w:numId w:val="2"/>
         </w:numPr>
@@ -480,16 +500,7 @@
           <w:sz w:val="24"/>
           <w:szCs w:val="24"/>
         </w:rPr>
-        <w:t xml:space="preserve">Next plan </w:t>
-      </w:r>
-      <w:r>
-        <w:rPr>
-          <w:b/>
-          <w:bCs/>
-          <w:sz w:val="24"/>
-          <w:szCs w:val="24"/>
-        </w:rPr>
-        <w:t>goals</w:t>
+        <w:t>Next plan goals</w:t>
       </w:r>
       <w:r>
         <w:rPr>
@@ -835,7 +846,7 @@
         <v:path o:extrusionok="f" gradientshapeok="t" o:connecttype="rect"/>
         <o:lock v:ext="edit" aspectratio="t"/>
       </v:shapetype>
-      <v:shape id="_x0000_i1029" type="#_x0000_t75" style="width:11.25pt;height:11.25pt" o:bullet="t">
+      <v:shape id="_x0000_i1993" type="#_x0000_t75" style="width:11.25pt;height:11.25pt" o:bullet="t">
         <v:imagedata r:id="rId1" o:title="msoBAD3"/>
       </v:shape>
     </w:pict>

</xml_diff>

<commit_message>
added sprint 3 planning meeting
</commit_message>
<xml_diff>
--- a/homework/meeting template.docx
+++ b/homework/meeting template.docx
@@ -187,7 +187,14 @@
           <w:sz w:val="24"/>
           <w:szCs w:val="24"/>
         </w:rPr>
-        <w:t>SADfasdfasfsa</w:t>
+        <w:t xml:space="preserve"> </w:t>
+      </w:r>
+      <w:r>
+        <w:rPr>
+          <w:sz w:val="24"/>
+          <w:szCs w:val="24"/>
+        </w:rPr>
+        <w:t>Proof of concept</w:t>
       </w:r>
     </w:p>
     <w:p>
@@ -207,7 +214,27 @@
           <w:sz w:val="24"/>
           <w:szCs w:val="24"/>
         </w:rPr>
-        <w:t>SDfk;lsadjfkljsd</w:t>
+        <w:t>VM Ware Server</w:t>
+      </w:r>
+    </w:p>
+    <w:p>
+      <w:pPr>
+        <w:pStyle w:val="ListParagraph"/>
+        <w:numPr>
+          <w:ilvl w:val="3"/>
+          <w:numId w:val="2"/>
+        </w:numPr>
+        <w:rPr>
+          <w:sz w:val="24"/>
+          <w:szCs w:val="24"/>
+        </w:rPr>
+      </w:pPr>
+      <w:r>
+        <w:rPr>
+          <w:sz w:val="24"/>
+          <w:szCs w:val="24"/>
+        </w:rPr>
+        <w:t>Connect to Dunwoody’s network</w:t>
       </w:r>
     </w:p>
     <w:p>
@@ -227,7 +254,612 @@
           <w:sz w:val="24"/>
           <w:szCs w:val="24"/>
         </w:rPr>
-        <w:t>DASfgSDFasdfsa</w:t>
+        <w:t>VM Ware</w:t>
+      </w:r>
+      <w:r>
+        <w:rPr>
+          <w:sz w:val="24"/>
+          <w:szCs w:val="24"/>
+        </w:rPr>
+        <w:t xml:space="preserve"> </w:t>
+      </w:r>
+      <w:r>
+        <w:rPr>
+          <w:sz w:val="24"/>
+          <w:szCs w:val="24"/>
+        </w:rPr>
+        <w:t>(</w:t>
+      </w:r>
+      <w:proofErr w:type="spellStart"/>
+      <w:r>
+        <w:rPr>
+          <w:sz w:val="24"/>
+          <w:szCs w:val="24"/>
+        </w:rPr>
+        <w:t>RAMDisk</w:t>
+      </w:r>
+      <w:proofErr w:type="spellEnd"/>
+      <w:r>
+        <w:rPr>
+          <w:sz w:val="24"/>
+          <w:szCs w:val="24"/>
+        </w:rPr>
+        <w:t>)</w:t>
+      </w:r>
+    </w:p>
+    <w:p>
+      <w:pPr>
+        <w:pStyle w:val="ListParagraph"/>
+        <w:numPr>
+          <w:ilvl w:val="3"/>
+          <w:numId w:val="2"/>
+        </w:numPr>
+        <w:rPr>
+          <w:sz w:val="24"/>
+          <w:szCs w:val="24"/>
+        </w:rPr>
+      </w:pPr>
+      <w:r>
+        <w:rPr>
+          <w:sz w:val="24"/>
+          <w:szCs w:val="24"/>
+        </w:rPr>
+        <w:t>Set up</w:t>
+      </w:r>
+      <w:r>
+        <w:rPr>
+          <w:sz w:val="24"/>
+          <w:szCs w:val="24"/>
+        </w:rPr>
+        <w:t xml:space="preserve"> and install</w:t>
+      </w:r>
+      <w:r>
+        <w:rPr>
+          <w:sz w:val="24"/>
+          <w:szCs w:val="24"/>
+        </w:rPr>
+        <w:t xml:space="preserve"> by S3a</w:t>
+      </w:r>
+    </w:p>
+    <w:p>
+      <w:pPr>
+        <w:pStyle w:val="ListParagraph"/>
+        <w:numPr>
+          <w:ilvl w:val="2"/>
+          <w:numId w:val="2"/>
+        </w:numPr>
+        <w:rPr>
+          <w:sz w:val="24"/>
+          <w:szCs w:val="24"/>
+        </w:rPr>
+      </w:pPr>
+      <w:r>
+        <w:rPr>
+          <w:sz w:val="24"/>
+          <w:szCs w:val="24"/>
+        </w:rPr>
+        <w:t>In</w:t>
+      </w:r>
+      <w:r>
+        <w:rPr>
+          <w:sz w:val="24"/>
+          <w:szCs w:val="24"/>
+        </w:rPr>
+        <w:t xml:space="preserve">stall Soft Perfect </w:t>
+      </w:r>
+      <w:proofErr w:type="spellStart"/>
+      <w:r>
+        <w:rPr>
+          <w:sz w:val="24"/>
+          <w:szCs w:val="24"/>
+        </w:rPr>
+        <w:t>RamDisk</w:t>
+      </w:r>
+      <w:proofErr w:type="spellEnd"/>
+      <w:r>
+        <w:rPr>
+          <w:sz w:val="24"/>
+          <w:szCs w:val="24"/>
+        </w:rPr>
+        <w:t xml:space="preserve"> on </w:t>
+      </w:r>
+      <w:r>
+        <w:rPr>
+          <w:sz w:val="24"/>
+          <w:szCs w:val="24"/>
+        </w:rPr>
+        <w:t>new VM Ware</w:t>
+      </w:r>
+    </w:p>
+    <w:p>
+      <w:pPr>
+        <w:pStyle w:val="ListParagraph"/>
+        <w:numPr>
+          <w:ilvl w:val="2"/>
+          <w:numId w:val="2"/>
+        </w:numPr>
+        <w:rPr>
+          <w:sz w:val="24"/>
+          <w:szCs w:val="24"/>
+        </w:rPr>
+      </w:pPr>
+      <w:r>
+        <w:rPr>
+          <w:sz w:val="24"/>
+          <w:szCs w:val="24"/>
+        </w:rPr>
+        <w:t>User stories</w:t>
+      </w:r>
+    </w:p>
+    <w:p>
+      <w:pPr>
+        <w:pStyle w:val="ListParagraph"/>
+        <w:numPr>
+          <w:ilvl w:val="3"/>
+          <w:numId w:val="2"/>
+        </w:numPr>
+        <w:rPr>
+          <w:sz w:val="24"/>
+          <w:szCs w:val="24"/>
+        </w:rPr>
+      </w:pPr>
+      <w:r>
+        <w:rPr>
+          <w:sz w:val="24"/>
+          <w:szCs w:val="24"/>
+        </w:rPr>
+        <w:t>Youth</w:t>
+      </w:r>
+      <w:r>
+        <w:rPr>
+          <w:sz w:val="24"/>
+          <w:szCs w:val="24"/>
+        </w:rPr>
+        <w:t xml:space="preserve"> 15 </w:t>
+      </w:r>
+      <w:r>
+        <w:rPr>
+          <w:sz w:val="24"/>
+          <w:szCs w:val="24"/>
+        </w:rPr>
+        <w:t>–</w:t>
+      </w:r>
+      <w:r>
+        <w:rPr>
+          <w:sz w:val="24"/>
+          <w:szCs w:val="24"/>
+        </w:rPr>
+        <w:t xml:space="preserve"> 18</w:t>
+      </w:r>
+      <w:r>
+        <w:rPr>
+          <w:sz w:val="24"/>
+          <w:szCs w:val="24"/>
+        </w:rPr>
+        <w:t xml:space="preserve"> (</w:t>
+      </w:r>
+      <w:r>
+        <w:rPr>
+          <w:sz w:val="24"/>
+          <w:szCs w:val="24"/>
+        </w:rPr>
+        <w:t>Ro)</w:t>
+      </w:r>
+    </w:p>
+    <w:p>
+      <w:pPr>
+        <w:pStyle w:val="ListParagraph"/>
+        <w:numPr>
+          <w:ilvl w:val="4"/>
+          <w:numId w:val="2"/>
+        </w:numPr>
+        <w:rPr>
+          <w:sz w:val="24"/>
+          <w:szCs w:val="24"/>
+        </w:rPr>
+      </w:pPr>
+      <w:r>
+        <w:rPr>
+          <w:sz w:val="24"/>
+          <w:szCs w:val="24"/>
+        </w:rPr>
+        <w:t>Shark Attack</w:t>
+      </w:r>
+    </w:p>
+    <w:p>
+      <w:pPr>
+        <w:pStyle w:val="ListParagraph"/>
+        <w:numPr>
+          <w:ilvl w:val="4"/>
+          <w:numId w:val="2"/>
+        </w:numPr>
+        <w:rPr>
+          <w:sz w:val="24"/>
+          <w:szCs w:val="24"/>
+        </w:rPr>
+      </w:pPr>
+      <w:r>
+        <w:rPr>
+          <w:sz w:val="24"/>
+          <w:szCs w:val="24"/>
+        </w:rPr>
+        <w:t>Social Media</w:t>
+      </w:r>
+      <w:r>
+        <w:rPr>
+          <w:sz w:val="24"/>
+          <w:szCs w:val="24"/>
+        </w:rPr>
+        <w:t xml:space="preserve"> App (In lieu of getting sued by </w:t>
+      </w:r>
+      <w:proofErr w:type="spellStart"/>
+      <w:r>
+        <w:rPr>
+          <w:sz w:val="24"/>
+          <w:szCs w:val="24"/>
+        </w:rPr>
+        <w:t>Ninte</w:t>
+      </w:r>
+      <w:proofErr w:type="spellEnd"/>
+      <w:r>
+        <w:rPr>
+          <w:sz w:val="24"/>
+          <w:szCs w:val="24"/>
+        </w:rPr>
+        <w:t>***)</w:t>
+      </w:r>
+    </w:p>
+    <w:p>
+      <w:pPr>
+        <w:pStyle w:val="ListParagraph"/>
+        <w:numPr>
+          <w:ilvl w:val="3"/>
+          <w:numId w:val="2"/>
+        </w:numPr>
+        <w:rPr>
+          <w:sz w:val="24"/>
+          <w:szCs w:val="24"/>
+        </w:rPr>
+      </w:pPr>
+      <w:r>
+        <w:rPr>
+          <w:sz w:val="24"/>
+          <w:szCs w:val="24"/>
+        </w:rPr>
+        <w:t>Professional</w:t>
+      </w:r>
+      <w:r>
+        <w:rPr>
+          <w:sz w:val="24"/>
+          <w:szCs w:val="24"/>
+        </w:rPr>
+        <w:t xml:space="preserve"> 19 </w:t>
+      </w:r>
+      <w:r>
+        <w:rPr>
+          <w:sz w:val="24"/>
+          <w:szCs w:val="24"/>
+        </w:rPr>
+        <w:t>–</w:t>
+      </w:r>
+      <w:r>
+        <w:rPr>
+          <w:sz w:val="24"/>
+          <w:szCs w:val="24"/>
+        </w:rPr>
+        <w:t xml:space="preserve"> </w:t>
+      </w:r>
+      <w:r>
+        <w:rPr>
+          <w:sz w:val="24"/>
+          <w:szCs w:val="24"/>
+        </w:rPr>
+        <w:t>25</w:t>
+      </w:r>
+      <w:r>
+        <w:rPr>
+          <w:sz w:val="24"/>
+          <w:szCs w:val="24"/>
+        </w:rPr>
+        <w:t xml:space="preserve"> (</w:t>
+      </w:r>
+      <w:r>
+        <w:rPr>
+          <w:sz w:val="24"/>
+          <w:szCs w:val="24"/>
+        </w:rPr>
+        <w:t>Anthony</w:t>
+      </w:r>
+    </w:p>
+    <w:p>
+      <w:pPr>
+        <w:pStyle w:val="ListParagraph"/>
+        <w:numPr>
+          <w:ilvl w:val="4"/>
+          <w:numId w:val="2"/>
+        </w:numPr>
+        <w:rPr>
+          <w:sz w:val="24"/>
+          <w:szCs w:val="24"/>
+        </w:rPr>
+      </w:pPr>
+      <w:r>
+        <w:rPr>
+          <w:sz w:val="24"/>
+          <w:szCs w:val="24"/>
+        </w:rPr>
+        <w:t>CL Scraper</w:t>
+      </w:r>
+    </w:p>
+    <w:p>
+      <w:pPr>
+        <w:pStyle w:val="ListParagraph"/>
+        <w:numPr>
+          <w:ilvl w:val="4"/>
+          <w:numId w:val="2"/>
+        </w:numPr>
+        <w:rPr>
+          <w:sz w:val="24"/>
+          <w:szCs w:val="24"/>
+        </w:rPr>
+      </w:pPr>
+      <w:r>
+        <w:rPr>
+          <w:sz w:val="24"/>
+          <w:szCs w:val="24"/>
+        </w:rPr>
+        <w:t xml:space="preserve">Crime Watcher </w:t>
+      </w:r>
+    </w:p>
+    <w:p>
+      <w:pPr>
+        <w:pStyle w:val="ListParagraph"/>
+        <w:numPr>
+          <w:ilvl w:val="3"/>
+          <w:numId w:val="2"/>
+        </w:numPr>
+        <w:rPr>
+          <w:sz w:val="24"/>
+          <w:szCs w:val="24"/>
+        </w:rPr>
+      </w:pPr>
+      <w:r>
+        <w:rPr>
+          <w:sz w:val="24"/>
+          <w:szCs w:val="24"/>
+        </w:rPr>
+        <w:t>Enterprise</w:t>
+      </w:r>
+      <w:r>
+        <w:rPr>
+          <w:sz w:val="24"/>
+          <w:szCs w:val="24"/>
+        </w:rPr>
+        <w:t xml:space="preserve"> 26 – 60</w:t>
+      </w:r>
+      <w:r>
+        <w:rPr>
+          <w:sz w:val="24"/>
+          <w:szCs w:val="24"/>
+        </w:rPr>
+        <w:t xml:space="preserve"> (</w:t>
+      </w:r>
+      <w:r>
+        <w:rPr>
+          <w:sz w:val="24"/>
+          <w:szCs w:val="24"/>
+        </w:rPr>
+        <w:t>Ca</w:t>
+      </w:r>
+      <w:r>
+        <w:rPr>
+          <w:sz w:val="24"/>
+          <w:szCs w:val="24"/>
+        </w:rPr>
+        <w:t>lvin)</w:t>
+      </w:r>
+    </w:p>
+    <w:p>
+      <w:pPr>
+        <w:pStyle w:val="ListParagraph"/>
+        <w:numPr>
+          <w:ilvl w:val="4"/>
+          <w:numId w:val="2"/>
+        </w:numPr>
+        <w:rPr>
+          <w:sz w:val="24"/>
+          <w:szCs w:val="24"/>
+        </w:rPr>
+      </w:pPr>
+      <w:r>
+        <w:rPr>
+          <w:sz w:val="24"/>
+          <w:szCs w:val="24"/>
+        </w:rPr>
+        <w:t>Geological Heat</w:t>
+      </w:r>
+      <w:r>
+        <w:rPr>
+          <w:sz w:val="24"/>
+          <w:szCs w:val="24"/>
+        </w:rPr>
+        <w:t>m</w:t>
+      </w:r>
+      <w:r>
+        <w:rPr>
+          <w:sz w:val="24"/>
+          <w:szCs w:val="24"/>
+        </w:rPr>
+        <w:t>ap</w:t>
+      </w:r>
+    </w:p>
+    <w:p>
+      <w:pPr>
+        <w:pStyle w:val="ListParagraph"/>
+        <w:numPr>
+          <w:ilvl w:val="4"/>
+          <w:numId w:val="2"/>
+        </w:numPr>
+        <w:rPr>
+          <w:sz w:val="24"/>
+          <w:szCs w:val="24"/>
+        </w:rPr>
+      </w:pPr>
+      <w:r>
+        <w:rPr>
+          <w:sz w:val="24"/>
+          <w:szCs w:val="24"/>
+        </w:rPr>
+        <w:t>Restaurant</w:t>
+      </w:r>
+      <w:r>
+        <w:rPr>
+          <w:sz w:val="24"/>
+          <w:szCs w:val="24"/>
+        </w:rPr>
+        <w:t xml:space="preserve"> Tracker</w:t>
+      </w:r>
+    </w:p>
+    <w:p>
+      <w:pPr>
+        <w:pStyle w:val="ListParagraph"/>
+        <w:numPr>
+          <w:ilvl w:val="3"/>
+          <w:numId w:val="2"/>
+        </w:numPr>
+        <w:rPr>
+          <w:sz w:val="24"/>
+          <w:szCs w:val="24"/>
+        </w:rPr>
+      </w:pPr>
+      <w:r>
+        <w:rPr>
+          <w:sz w:val="24"/>
+          <w:szCs w:val="24"/>
+        </w:rPr>
+        <w:t>Everyone</w:t>
+      </w:r>
+      <w:r>
+        <w:rPr>
+          <w:sz w:val="24"/>
+          <w:szCs w:val="24"/>
+        </w:rPr>
+        <w:t xml:space="preserve"> (</w:t>
+      </w:r>
+      <w:r>
+        <w:rPr>
+          <w:sz w:val="24"/>
+          <w:szCs w:val="24"/>
+        </w:rPr>
+        <w:t>E</w:t>
+      </w:r>
+      <w:r>
+        <w:rPr>
+          <w:sz w:val="24"/>
+          <w:szCs w:val="24"/>
+        </w:rPr>
+        <w:t>van)</w:t>
+      </w:r>
+    </w:p>
+    <w:p>
+      <w:pPr>
+        <w:pStyle w:val="ListParagraph"/>
+        <w:numPr>
+          <w:ilvl w:val="4"/>
+          <w:numId w:val="2"/>
+        </w:numPr>
+        <w:rPr>
+          <w:sz w:val="24"/>
+          <w:szCs w:val="24"/>
+        </w:rPr>
+      </w:pPr>
+      <w:r>
+        <w:rPr>
+          <w:sz w:val="24"/>
+          <w:szCs w:val="24"/>
+        </w:rPr>
+        <w:t>Netflix</w:t>
+      </w:r>
+    </w:p>
+    <w:p>
+      <w:pPr>
+        <w:pStyle w:val="ListParagraph"/>
+        <w:numPr>
+          <w:ilvl w:val="4"/>
+          <w:numId w:val="2"/>
+        </w:numPr>
+        <w:rPr>
+          <w:sz w:val="24"/>
+          <w:szCs w:val="24"/>
+        </w:rPr>
+      </w:pPr>
+      <w:r>
+        <w:rPr>
+          <w:sz w:val="24"/>
+          <w:szCs w:val="24"/>
+        </w:rPr>
+        <w:t>Weather</w:t>
+      </w:r>
+    </w:p>
+    <w:p>
+      <w:pPr>
+        <w:pStyle w:val="ListParagraph"/>
+        <w:numPr>
+          <w:ilvl w:val="2"/>
+          <w:numId w:val="2"/>
+        </w:numPr>
+        <w:rPr>
+          <w:sz w:val="24"/>
+          <w:szCs w:val="24"/>
+        </w:rPr>
+      </w:pPr>
+      <w:r>
+        <w:rPr>
+          <w:sz w:val="24"/>
+          <w:szCs w:val="24"/>
+        </w:rPr>
+        <w:t>Validation App</w:t>
+      </w:r>
+      <w:r>
+        <w:rPr>
+          <w:sz w:val="24"/>
+          <w:szCs w:val="24"/>
+        </w:rPr>
+        <w:t xml:space="preserve"> (Anthony)</w:t>
+      </w:r>
+    </w:p>
+    <w:p>
+      <w:pPr>
+        <w:pStyle w:val="ListParagraph"/>
+        <w:numPr>
+          <w:ilvl w:val="2"/>
+          <w:numId w:val="2"/>
+        </w:numPr>
+        <w:rPr>
+          <w:sz w:val="24"/>
+          <w:szCs w:val="24"/>
+        </w:rPr>
+      </w:pPr>
+      <w:r>
+        <w:rPr>
+          <w:sz w:val="24"/>
+          <w:szCs w:val="24"/>
+        </w:rPr>
+        <w:t>SSL Certificate</w:t>
+      </w:r>
+      <w:r>
+        <w:rPr>
+          <w:sz w:val="24"/>
+          <w:szCs w:val="24"/>
+        </w:rPr>
+        <w:t xml:space="preserve"> </w:t>
+      </w:r>
+      <w:r>
+        <w:rPr>
+          <w:sz w:val="24"/>
+          <w:szCs w:val="24"/>
+        </w:rPr>
+        <w:t>(Anthony)</w:t>
       </w:r>
     </w:p>
     <w:p>
@@ -242,6 +874,7 @@
           <w:szCs w:val="24"/>
         </w:rPr>
       </w:pPr>
+      <w:proofErr w:type="spellStart"/>
       <w:r>
         <w:rPr>
           <w:sz w:val="24"/>
@@ -249,6 +882,7 @@
         </w:rPr>
         <w:t>DASFgasdfdaf</w:t>
       </w:r>
+      <w:proofErr w:type="spellEnd"/>
     </w:p>
     <w:p>
       <w:pPr>
@@ -262,6 +896,7 @@
           <w:szCs w:val="24"/>
         </w:rPr>
       </w:pPr>
+      <w:proofErr w:type="spellStart"/>
       <w:r>
         <w:rPr>
           <w:sz w:val="24"/>
@@ -269,6 +904,7 @@
         </w:rPr>
         <w:t>ASDfklasjfaslkdjfalsd</w:t>
       </w:r>
+      <w:proofErr w:type="spellEnd"/>
     </w:p>
     <w:p>
       <w:pPr>
@@ -282,6 +918,7 @@
           <w:szCs w:val="24"/>
         </w:rPr>
       </w:pPr>
+      <w:proofErr w:type="spellStart"/>
       <w:r>
         <w:rPr>
           <w:sz w:val="24"/>
@@ -289,6 +926,7 @@
         </w:rPr>
         <w:t>DFSgdfklgsdjfjgds</w:t>
       </w:r>
+      <w:proofErr w:type="spellEnd"/>
     </w:p>
     <w:p>
       <w:pPr>
@@ -354,13 +992,24 @@
           <w:szCs w:val="24"/>
         </w:rPr>
       </w:pPr>
-      <w:r>
-        <w:rPr>
-          <w:sz w:val="24"/>
-          <w:szCs w:val="24"/>
-        </w:rPr>
-        <w:t>DFgadk;fjglkdsjfl;kasfl;kjasd</w:t>
-      </w:r>
+      <w:proofErr w:type="spellStart"/>
+      <w:proofErr w:type="gramStart"/>
+      <w:r>
+        <w:rPr>
+          <w:sz w:val="24"/>
+          <w:szCs w:val="24"/>
+        </w:rPr>
+        <w:t>DFgadk;fjglkdsjfl</w:t>
+      </w:r>
+      <w:proofErr w:type="gramEnd"/>
+      <w:r>
+        <w:rPr>
+          <w:sz w:val="24"/>
+          <w:szCs w:val="24"/>
+        </w:rPr>
+        <w:t>;kasfl;kjasd</w:t>
+      </w:r>
+      <w:proofErr w:type="spellEnd"/>
     </w:p>
     <w:p>
       <w:pPr>
@@ -374,6 +1023,7 @@
           <w:szCs w:val="24"/>
         </w:rPr>
       </w:pPr>
+      <w:proofErr w:type="spellStart"/>
       <w:r>
         <w:rPr>
           <w:sz w:val="24"/>
@@ -381,6 +1031,7 @@
         </w:rPr>
         <w:t>SADfklsadjflksadjf</w:t>
       </w:r>
+      <w:proofErr w:type="spellEnd"/>
     </w:p>
     <w:p>
       <w:pPr>
@@ -394,13 +1045,24 @@
           <w:szCs w:val="24"/>
         </w:rPr>
       </w:pPr>
-      <w:r>
-        <w:rPr>
-          <w:sz w:val="24"/>
-          <w:szCs w:val="24"/>
-        </w:rPr>
-        <w:t>SADfk;laskdfl;as</w:t>
-      </w:r>
+      <w:proofErr w:type="spellStart"/>
+      <w:proofErr w:type="gramStart"/>
+      <w:r>
+        <w:rPr>
+          <w:sz w:val="24"/>
+          <w:szCs w:val="24"/>
+        </w:rPr>
+        <w:t>SADfk;laskdfl</w:t>
+      </w:r>
+      <w:proofErr w:type="gramEnd"/>
+      <w:r>
+        <w:rPr>
+          <w:sz w:val="24"/>
+          <w:szCs w:val="24"/>
+        </w:rPr>
+        <w:t>;as</w:t>
+      </w:r>
+      <w:proofErr w:type="spellEnd"/>
     </w:p>
     <w:p>
       <w:pPr>
@@ -414,6 +1076,8 @@
           <w:szCs w:val="24"/>
         </w:rPr>
       </w:pPr>
+      <w:proofErr w:type="spellStart"/>
+      <w:proofErr w:type="gramStart"/>
       <w:r>
         <w:rPr>
           <w:sz w:val="24"/>
@@ -421,6 +1085,8 @@
         </w:rPr>
         <w:t>ASDfasdfasdk;fasf</w:t>
       </w:r>
+      <w:proofErr w:type="spellEnd"/>
+      <w:proofErr w:type="gramEnd"/>
     </w:p>
     <w:p>
       <w:pPr>
@@ -434,6 +1100,7 @@
           <w:szCs w:val="24"/>
         </w:rPr>
       </w:pPr>
+      <w:proofErr w:type="spellStart"/>
       <w:r>
         <w:rPr>
           <w:sz w:val="24"/>
@@ -448,6 +1115,7 @@
         </w:rPr>
         <w:t>asflkgasdfasdfas</w:t>
       </w:r>
+      <w:proofErr w:type="spellEnd"/>
     </w:p>
     <w:p>
       <w:pPr>
@@ -461,6 +1129,8 @@
           <w:szCs w:val="24"/>
         </w:rPr>
       </w:pPr>
+      <w:proofErr w:type="spellStart"/>
+      <w:proofErr w:type="gramStart"/>
       <w:r>
         <w:rPr>
           <w:sz w:val="24"/>
@@ -468,6 +1138,8 @@
         </w:rPr>
         <w:t>SADF;kljsdfsdf</w:t>
       </w:r>
+      <w:proofErr w:type="spellEnd"/>
+      <w:proofErr w:type="gramEnd"/>
     </w:p>
     <w:p>
       <w:pPr>
@@ -524,13 +1196,24 @@
           <w:szCs w:val="24"/>
         </w:rPr>
       </w:pPr>
-      <w:r>
-        <w:rPr>
-          <w:sz w:val="24"/>
-          <w:szCs w:val="24"/>
-        </w:rPr>
-        <w:t>DFgadk;fjglkdsjfl;kasfl;kjasd</w:t>
-      </w:r>
+      <w:proofErr w:type="spellStart"/>
+      <w:proofErr w:type="gramStart"/>
+      <w:r>
+        <w:rPr>
+          <w:sz w:val="24"/>
+          <w:szCs w:val="24"/>
+        </w:rPr>
+        <w:t>DFgadk;fjglkdsjfl</w:t>
+      </w:r>
+      <w:proofErr w:type="gramEnd"/>
+      <w:r>
+        <w:rPr>
+          <w:sz w:val="24"/>
+          <w:szCs w:val="24"/>
+        </w:rPr>
+        <w:t>;kasfl;kjasd</w:t>
+      </w:r>
+      <w:proofErr w:type="spellEnd"/>
     </w:p>
     <w:p>
       <w:pPr>
@@ -544,13 +1227,16 @@
           <w:szCs w:val="24"/>
         </w:rPr>
       </w:pPr>
-      <w:r>
-        <w:rPr>
-          <w:sz w:val="24"/>
-          <w:szCs w:val="24"/>
-        </w:rPr>
+      <w:proofErr w:type="spellStart"/>
+      <w:r>
+        <w:rPr>
+          <w:sz w:val="24"/>
+          <w:szCs w:val="24"/>
+        </w:rPr>
+        <w:lastRenderedPageBreak/>
         <w:t>SADfklsadjflksadjf</w:t>
       </w:r>
+      <w:proofErr w:type="spellEnd"/>
     </w:p>
     <w:p>
       <w:pPr>
@@ -564,13 +1250,24 @@
           <w:szCs w:val="24"/>
         </w:rPr>
       </w:pPr>
-      <w:r>
-        <w:rPr>
-          <w:sz w:val="24"/>
-          <w:szCs w:val="24"/>
-        </w:rPr>
-        <w:t>SADfk;laskdfl;as</w:t>
-      </w:r>
+      <w:proofErr w:type="spellStart"/>
+      <w:proofErr w:type="gramStart"/>
+      <w:r>
+        <w:rPr>
+          <w:sz w:val="24"/>
+          <w:szCs w:val="24"/>
+        </w:rPr>
+        <w:t>SADfk;laskdfl</w:t>
+      </w:r>
+      <w:proofErr w:type="gramEnd"/>
+      <w:r>
+        <w:rPr>
+          <w:sz w:val="24"/>
+          <w:szCs w:val="24"/>
+        </w:rPr>
+        <w:t>;as</w:t>
+      </w:r>
+      <w:proofErr w:type="spellEnd"/>
     </w:p>
     <w:p>
       <w:pPr>
@@ -584,6 +1281,8 @@
           <w:szCs w:val="24"/>
         </w:rPr>
       </w:pPr>
+      <w:proofErr w:type="spellStart"/>
+      <w:proofErr w:type="gramStart"/>
       <w:r>
         <w:rPr>
           <w:sz w:val="24"/>
@@ -591,6 +1290,8 @@
         </w:rPr>
         <w:t>ASDfasdfasdk;fasf</w:t>
       </w:r>
+      <w:proofErr w:type="spellEnd"/>
+      <w:proofErr w:type="gramEnd"/>
     </w:p>
     <w:p>
       <w:pPr>
@@ -604,6 +1305,7 @@
           <w:szCs w:val="24"/>
         </w:rPr>
       </w:pPr>
+      <w:proofErr w:type="spellStart"/>
       <w:r>
         <w:rPr>
           <w:sz w:val="24"/>
@@ -611,6 +1313,7 @@
         </w:rPr>
         <w:t>Dasflkgasdfasdfas</w:t>
       </w:r>
+      <w:proofErr w:type="spellEnd"/>
     </w:p>
     <w:p>
       <w:pPr>
@@ -624,6 +1327,8 @@
           <w:szCs w:val="24"/>
         </w:rPr>
       </w:pPr>
+      <w:proofErr w:type="spellStart"/>
+      <w:proofErr w:type="gramStart"/>
       <w:r>
         <w:rPr>
           <w:sz w:val="24"/>
@@ -631,6 +1336,8 @@
         </w:rPr>
         <w:t>SADF;kljsdfsdf</w:t>
       </w:r>
+      <w:proofErr w:type="spellEnd"/>
+      <w:proofErr w:type="gramEnd"/>
     </w:p>
     <w:p>
       <w:pPr>
@@ -673,8 +1380,9 @@
           <w:sz w:val="24"/>
           <w:szCs w:val="24"/>
         </w:rPr>
-        <w:t>Road blocks?</w:t>
-      </w:r>
+        <w:t xml:space="preserve">Road </w:t>
+      </w:r>
+      <w:proofErr w:type="gramStart"/>
       <w:r>
         <w:rPr>
           <w:b/>
@@ -682,8 +1390,18 @@
           <w:sz w:val="24"/>
           <w:szCs w:val="24"/>
         </w:rPr>
+        <w:t>blocks?</w:t>
+      </w:r>
+      <w:r>
+        <w:rPr>
+          <w:b/>
+          <w:bCs/>
+          <w:sz w:val="24"/>
+          <w:szCs w:val="24"/>
+        </w:rPr>
         <w:t>:</w:t>
       </w:r>
+      <w:proofErr w:type="gramEnd"/>
     </w:p>
     <w:p>
       <w:pPr>
@@ -697,13 +1415,24 @@
           <w:szCs w:val="24"/>
         </w:rPr>
       </w:pPr>
-      <w:r>
-        <w:rPr>
-          <w:sz w:val="24"/>
-          <w:szCs w:val="24"/>
-        </w:rPr>
-        <w:t>DFgadk;fjglkdsjfl;kasfl;kjasd</w:t>
-      </w:r>
+      <w:proofErr w:type="spellStart"/>
+      <w:proofErr w:type="gramStart"/>
+      <w:r>
+        <w:rPr>
+          <w:sz w:val="24"/>
+          <w:szCs w:val="24"/>
+        </w:rPr>
+        <w:t>DFgadk;fjglkdsjfl</w:t>
+      </w:r>
+      <w:proofErr w:type="gramEnd"/>
+      <w:r>
+        <w:rPr>
+          <w:sz w:val="24"/>
+          <w:szCs w:val="24"/>
+        </w:rPr>
+        <w:t>;kasfl;kjasd</w:t>
+      </w:r>
+      <w:proofErr w:type="spellEnd"/>
     </w:p>
     <w:p>
       <w:pPr>
@@ -717,6 +1446,7 @@
           <w:szCs w:val="24"/>
         </w:rPr>
       </w:pPr>
+      <w:proofErr w:type="spellStart"/>
       <w:r>
         <w:rPr>
           <w:sz w:val="24"/>
@@ -724,6 +1454,7 @@
         </w:rPr>
         <w:t>SADfklsadjflksadjf</w:t>
       </w:r>
+      <w:proofErr w:type="spellEnd"/>
     </w:p>
     <w:p>
       <w:pPr>
@@ -737,13 +1468,24 @@
           <w:szCs w:val="24"/>
         </w:rPr>
       </w:pPr>
-      <w:r>
-        <w:rPr>
-          <w:sz w:val="24"/>
-          <w:szCs w:val="24"/>
-        </w:rPr>
-        <w:t>SADfk;laskdfl;as</w:t>
-      </w:r>
+      <w:proofErr w:type="spellStart"/>
+      <w:proofErr w:type="gramStart"/>
+      <w:r>
+        <w:rPr>
+          <w:sz w:val="24"/>
+          <w:szCs w:val="24"/>
+        </w:rPr>
+        <w:t>SADfk;laskdfl</w:t>
+      </w:r>
+      <w:proofErr w:type="gramEnd"/>
+      <w:r>
+        <w:rPr>
+          <w:sz w:val="24"/>
+          <w:szCs w:val="24"/>
+        </w:rPr>
+        <w:t>;as</w:t>
+      </w:r>
+      <w:proofErr w:type="spellEnd"/>
     </w:p>
     <w:p>
       <w:pPr>
@@ -757,6 +1499,8 @@
           <w:szCs w:val="24"/>
         </w:rPr>
       </w:pPr>
+      <w:proofErr w:type="spellStart"/>
+      <w:proofErr w:type="gramStart"/>
       <w:r>
         <w:rPr>
           <w:sz w:val="24"/>
@@ -764,6 +1508,8 @@
         </w:rPr>
         <w:t>ASDfasdfasdk;fasf</w:t>
       </w:r>
+      <w:proofErr w:type="spellEnd"/>
+      <w:proofErr w:type="gramEnd"/>
     </w:p>
     <w:p>
       <w:pPr>
@@ -777,6 +1523,7 @@
           <w:szCs w:val="24"/>
         </w:rPr>
       </w:pPr>
+      <w:proofErr w:type="spellStart"/>
       <w:r>
         <w:rPr>
           <w:sz w:val="24"/>
@@ -784,6 +1531,7 @@
         </w:rPr>
         <w:t>Dasflkgasdfasdfas</w:t>
       </w:r>
+      <w:proofErr w:type="spellEnd"/>
     </w:p>
     <w:p>
       <w:pPr>
@@ -797,6 +1545,8 @@
           <w:szCs w:val="24"/>
         </w:rPr>
       </w:pPr>
+      <w:proofErr w:type="spellStart"/>
+      <w:proofErr w:type="gramStart"/>
       <w:r>
         <w:rPr>
           <w:sz w:val="24"/>
@@ -804,6 +1554,8 @@
         </w:rPr>
         <w:t>SADF;kljsdfsdf</w:t>
       </w:r>
+      <w:proofErr w:type="spellEnd"/>
+      <w:proofErr w:type="gramEnd"/>
     </w:p>
     <w:p>
       <w:pPr>
@@ -846,7 +1598,7 @@
         <v:path o:extrusionok="f" gradientshapeok="t" o:connecttype="rect"/>
         <o:lock v:ext="edit" aspectratio="t"/>
       </v:shapetype>
-      <v:shape id="_x0000_i1993" type="#_x0000_t75" style="width:11.25pt;height:11.25pt" o:bullet="t">
+      <v:shape id="_x0000_i1127" type="#_x0000_t75" style="width:11.25pt;height:11.25pt" o:bullet="t">
         <v:imagedata r:id="rId1" o:title="msoBAD3"/>
       </v:shape>
     </w:pict>
@@ -1004,7 +1756,7 @@
         <w:rFonts w:ascii="Symbol" w:hAnsi="Symbol" w:hint="default"/>
       </w:rPr>
     </w:lvl>
-    <w:lvl w:ilvl="3" w:tplc="04090001" w:tentative="1">
+    <w:lvl w:ilvl="3" w:tplc="04090001">
       <w:start w:val="1"/>
       <w:numFmt w:val="bullet"/>
       <w:lvlText w:val=""/>
@@ -1016,7 +1768,7 @@
         <w:rFonts w:ascii="Symbol" w:hAnsi="Symbol" w:hint="default"/>
       </w:rPr>
     </w:lvl>
-    <w:lvl w:ilvl="4" w:tplc="04090003" w:tentative="1">
+    <w:lvl w:ilvl="4" w:tplc="04090003">
       <w:start w:val="1"/>
       <w:numFmt w:val="bullet"/>
       <w:lvlText w:val="o"/>

</xml_diff>